<commit_message>
added definition from wiki
</commit_message>
<xml_diff>
--- a/Linear Diophantine Equations (Extended Euclid)/Linear Diophantine Equations (Extended Euclid).docx
+++ b/Linear Diophantine Equations (Extended Euclid)/Linear Diophantine Equations (Extended Euclid).docx
@@ -53,8 +53,11 @@
       <w:pPr>
         <w:pStyle w:val="ListParagraph"/>
         <w:rPr>
-          <w:sz w:val="32"/>
-          <w:szCs w:val="32"/>
+          <w:rFonts w:ascii="Georgia" w:hAnsi="Georgia"/>
+          <w:color w:val="000000"/>
+          <w:sz w:val="32"/>
+          <w:szCs w:val="32"/>
+          <w:shd w:val="clear" w:color="auto" w:fill="FFFFFF"/>
         </w:rPr>
       </w:pPr>
       <w:r>
@@ -76,29 +79,7 @@
           <w:shd w:val="clear" w:color="auto" w:fill="FFFFFF"/>
         </w:rPr>
         <w:br/>
-        <w:t xml:space="preserve">An Alexandrian Greek mathematician </w:t>
-      </w:r>
-      <w:proofErr w:type="spellStart"/>
-      <w:r>
-        <w:rPr>
-          <w:rFonts w:ascii="Georgia" w:hAnsi="Georgia"/>
-          <w:color w:val="000000"/>
-          <w:sz w:val="32"/>
-          <w:szCs w:val="32"/>
-          <w:shd w:val="clear" w:color="auto" w:fill="FFFFFF"/>
-        </w:rPr>
-        <w:t>Diophantus</w:t>
-      </w:r>
-      <w:proofErr w:type="spellEnd"/>
-      <w:r>
-        <w:rPr>
-          <w:rFonts w:ascii="Georgia" w:hAnsi="Georgia"/>
-          <w:color w:val="000000"/>
-          <w:sz w:val="32"/>
-          <w:szCs w:val="32"/>
-          <w:shd w:val="clear" w:color="auto" w:fill="FFFFFF"/>
-        </w:rPr>
-        <w:t xml:space="preserve"> proposed that </w:t>
+        <w:t xml:space="preserve">An Alexandrian Greek mathematician Diophantus proposed that </w:t>
       </w:r>
       <w:r>
         <w:rPr>
@@ -130,9 +111,151 @@
         </w:rPr>
         <w:t>.</w:t>
       </w:r>
-      <w:r>
-        <w:rPr>
-          <w:rFonts w:ascii="Georgia" w:hAnsi="Georgia"/>
+    </w:p>
+    <w:p>
+      <w:pPr>
+        <w:pStyle w:val="ListParagraph"/>
+        <w:rPr>
+          <w:rFonts w:ascii="Georgia" w:hAnsi="Georgia"/>
+          <w:color w:val="000000"/>
+          <w:sz w:val="32"/>
+          <w:szCs w:val="32"/>
+          <w:shd w:val="clear" w:color="auto" w:fill="FFFFFF"/>
+        </w:rPr>
+      </w:pPr>
+    </w:p>
+    <w:p>
+      <w:pPr>
+        <w:pStyle w:val="ListParagraph"/>
+        <w:rPr>
+          <w:b/>
+          <w:bCs/>
+          <w:sz w:val="32"/>
+          <w:szCs w:val="32"/>
+        </w:rPr>
+      </w:pPr>
+      <w:r>
+        <w:rPr>
+          <w:rFonts w:ascii="Arial" w:hAnsi="Arial" w:cs="Arial"/>
+          <w:b/>
+          <w:bCs/>
+          <w:color w:val="252525"/>
+          <w:sz w:val="28"/>
+          <w:shd w:val="clear" w:color="auto" w:fill="FFFFFF"/>
+        </w:rPr>
+        <w:t>A</w:t>
+      </w:r>
+      <w:r>
+        <w:rPr>
+          <w:rStyle w:val="apple-converted-space"/>
+          <w:rFonts w:ascii="Arial" w:hAnsi="Arial" w:cs="Arial"/>
+          <w:b/>
+          <w:bCs/>
+          <w:color w:val="252525"/>
+          <w:sz w:val="28"/>
+          <w:shd w:val="clear" w:color="auto" w:fill="FFFFFF"/>
+        </w:rPr>
+        <w:t> </w:t>
+      </w:r>
+      <w:r>
+        <w:rPr>
+          <w:rFonts w:ascii="Arial" w:hAnsi="Arial" w:cs="Arial"/>
+          <w:b/>
+          <w:bCs/>
+          <w:color w:val="252525"/>
+          <w:sz w:val="28"/>
+          <w:shd w:val="clear" w:color="auto" w:fill="FFFFFF"/>
+        </w:rPr>
+        <w:t>linear Diophantine equation</w:t>
+      </w:r>
+      <w:r>
+        <w:rPr>
+          <w:rStyle w:val="apple-converted-space"/>
+          <w:rFonts w:ascii="Arial" w:hAnsi="Arial" w:cs="Arial"/>
+          <w:b/>
+          <w:bCs/>
+          <w:color w:val="252525"/>
+          <w:sz w:val="28"/>
+          <w:shd w:val="clear" w:color="auto" w:fill="FFFFFF"/>
+        </w:rPr>
+        <w:t> </w:t>
+      </w:r>
+      <w:r>
+        <w:rPr>
+          <w:rFonts w:ascii="Arial" w:hAnsi="Arial" w:cs="Arial"/>
+          <w:b/>
+          <w:bCs/>
+          <w:color w:val="252525"/>
+          <w:sz w:val="28"/>
+          <w:shd w:val="clear" w:color="auto" w:fill="FFFFFF"/>
+        </w:rPr>
+        <w:t>is an equation between two sums of</w:t>
+      </w:r>
+      <w:r>
+        <w:rPr>
+          <w:rStyle w:val="apple-converted-space"/>
+          <w:rFonts w:ascii="Arial" w:hAnsi="Arial" w:cs="Arial"/>
+          <w:b/>
+          <w:bCs/>
+          <w:color w:val="252525"/>
+          <w:sz w:val="28"/>
+          <w:shd w:val="clear" w:color="auto" w:fill="FFFFFF"/>
+        </w:rPr>
+        <w:t> </w:t>
+      </w:r>
+      <w:hyperlink r:id="rId5" w:tooltip="Monomials" w:history="1">
+        <w:r>
+          <w:rPr>
+            <w:rStyle w:val="Hyperlink"/>
+            <w:rFonts w:ascii="Arial" w:hAnsi="Arial" w:cs="Arial"/>
+            <w:b/>
+            <w:bCs/>
+            <w:color w:val="0B0080"/>
+            <w:sz w:val="28"/>
+            <w:shd w:val="clear" w:color="auto" w:fill="FFFFFF"/>
+          </w:rPr>
+          <w:t>monomials</w:t>
+        </w:r>
+      </w:hyperlink>
+      <w:r>
+        <w:rPr>
+          <w:rStyle w:val="apple-converted-space"/>
+          <w:rFonts w:ascii="Arial" w:hAnsi="Arial" w:cs="Arial"/>
+          <w:b/>
+          <w:bCs/>
+          <w:color w:val="252525"/>
+          <w:sz w:val="28"/>
+          <w:shd w:val="clear" w:color="auto" w:fill="FFFFFF"/>
+        </w:rPr>
+        <w:t> monomials of degree</w:t>
+      </w:r>
+      <w:r>
+        <w:rPr>
+          <w:rFonts w:ascii="Arial" w:hAnsi="Arial" w:cs="Arial"/>
+          <w:b/>
+          <w:bCs/>
+          <w:color w:val="252525"/>
+          <w:sz w:val="28"/>
+          <w:shd w:val="clear" w:color="auto" w:fill="FFFFFF"/>
+        </w:rPr>
+        <w:t xml:space="preserve"> zero or one</w:t>
+      </w:r>
+      <w:r>
+        <w:rPr>
+          <w:rFonts w:ascii="Arial" w:hAnsi="Arial" w:cs="Arial"/>
+          <w:b/>
+          <w:bCs/>
+          <w:color w:val="252525"/>
+          <w:sz w:val="28"/>
+          <w:shd w:val="clear" w:color="auto" w:fill="FFFFFF"/>
+        </w:rPr>
+        <w:t xml:space="preserve"> (wiki)</w:t>
+      </w:r>
+      <w:r>
+        <w:rPr>
+          <w:rFonts w:ascii="Georgia" w:hAnsi="Georgia"/>
+          <w:b/>
+          <w:bCs/>
           <w:color w:val="000000"/>
           <w:sz w:val="32"/>
           <w:szCs w:val="32"/>
@@ -161,29 +284,7 @@
           <w:szCs w:val="32"/>
           <w:shd w:val="clear" w:color="auto" w:fill="FFFFFF"/>
         </w:rPr>
-        <w:t xml:space="preserve">We will use </w:t>
-      </w:r>
-      <w:proofErr w:type="spellStart"/>
-      <w:r>
-        <w:rPr>
-          <w:rFonts w:ascii="Georgia" w:hAnsi="Georgia"/>
-          <w:color w:val="000000"/>
-          <w:sz w:val="32"/>
-          <w:szCs w:val="32"/>
-          <w:shd w:val="clear" w:color="auto" w:fill="FFFFFF"/>
-        </w:rPr>
-        <w:t>Euclids</w:t>
-      </w:r>
-      <w:proofErr w:type="spellEnd"/>
-      <w:r>
-        <w:rPr>
-          <w:rFonts w:ascii="Georgia" w:hAnsi="Georgia"/>
-          <w:color w:val="000000"/>
-          <w:sz w:val="32"/>
-          <w:szCs w:val="32"/>
-          <w:shd w:val="clear" w:color="auto" w:fill="FFFFFF"/>
-        </w:rPr>
-        <w:t xml:space="preserve"> algorithm to find out the GCD (Greatest Common Divisor)</w:t>
+        <w:t>We will use Euclids algorithm to find out the GCD (Greatest Common Divisor)</w:t>
       </w:r>
     </w:p>
     <w:p>
@@ -333,7 +434,7 @@
                     <pic:cNvPicPr/>
                   </pic:nvPicPr>
                   <pic:blipFill>
-                    <a:blip r:embed="rId5"/>
+                    <a:blip r:embed="rId6"/>
                     <a:stretch>
                       <a:fillRect/>
                     </a:stretch>
@@ -676,6 +777,7 @@
   <w:style w:type="paragraph" w:default="1" w:styleId="Normal">
     <w:name w:val="Normal"/>
     <w:qFormat/>
+    <w:rsid w:val="00644B56"/>
     <w:rPr>
       <w:rFonts w:cs="Vrinda"/>
     </w:rPr>

</xml_diff>